<commit_message>
ride sharing smalltalk app added
</commit_message>
<xml_diff>
--- a/Assignment_5.docx
+++ b/Assignment_5.docx
@@ -211,18 +211,8 @@
           <w:sz w:val="24"/>
           <w:szCs w:val="24"/>
         </w:rPr>
-        <w:t xml:space="preserve">Ulrich </w:t>
-      </w:r>
-      <w:proofErr w:type="spellStart"/>
-      <w:r>
-        <w:rPr>
-          <w:rFonts w:ascii="Times New Roman" w:hAnsi="Times New Roman" w:cs="Times New Roman"/>
-          <w:sz w:val="24"/>
-          <w:szCs w:val="24"/>
-        </w:rPr>
-        <w:t>Vouama</w:t>
-      </w:r>
-      <w:proofErr w:type="spellEnd"/>
+        <w:t>Ulrich Vouama</w:t>
+      </w:r>
       <w:r>
         <w:rPr>
           <w:rFonts w:ascii="Times New Roman" w:hAnsi="Times New Roman" w:cs="Times New Roman"/>
@@ -526,6 +516,7 @@
           <w:rFonts w:ascii="Times New Roman" w:hAnsi="Times New Roman" w:cs="Times New Roman"/>
           <w:b/>
           <w:bCs/>
+          <w:noProof/>
           <w:sz w:val="24"/>
           <w:szCs w:val="24"/>
         </w:rPr>
@@ -580,6 +571,7 @@
           <w:rFonts w:ascii="Times New Roman" w:hAnsi="Times New Roman" w:cs="Times New Roman"/>
           <w:b/>
           <w:bCs/>
+          <w:noProof/>
           <w:sz w:val="24"/>
           <w:szCs w:val="24"/>
         </w:rPr>
@@ -684,43 +676,7 @@
           <w:sz w:val="24"/>
           <w:szCs w:val="24"/>
         </w:rPr>
-        <w:t xml:space="preserve"> properties of the base Ride class such as </w:t>
-      </w:r>
-      <w:proofErr w:type="spellStart"/>
-      <w:r>
-        <w:rPr>
-          <w:rFonts w:ascii="Times New Roman" w:hAnsi="Times New Roman" w:cs="Times New Roman"/>
-          <w:sz w:val="24"/>
-          <w:szCs w:val="24"/>
-        </w:rPr>
-        <w:t>rideDetails</w:t>
-      </w:r>
-      <w:proofErr w:type="spellEnd"/>
-      <w:r>
-        <w:rPr>
-          <w:rFonts w:ascii="Times New Roman" w:hAnsi="Times New Roman" w:cs="Times New Roman"/>
-          <w:sz w:val="24"/>
-          <w:szCs w:val="24"/>
-        </w:rPr>
-        <w:t xml:space="preserve">() and </w:t>
-      </w:r>
-      <w:proofErr w:type="spellStart"/>
-      <w:r>
-        <w:rPr>
-          <w:rFonts w:ascii="Times New Roman" w:hAnsi="Times New Roman" w:cs="Times New Roman"/>
-          <w:sz w:val="24"/>
-          <w:szCs w:val="24"/>
-        </w:rPr>
-        <w:t>getFare</w:t>
-      </w:r>
-      <w:proofErr w:type="spellEnd"/>
-      <w:r>
-        <w:rPr>
-          <w:rFonts w:ascii="Times New Roman" w:hAnsi="Times New Roman" w:cs="Times New Roman"/>
-          <w:sz w:val="24"/>
-          <w:szCs w:val="24"/>
-        </w:rPr>
-        <w:t>().</w:t>
+        <w:t xml:space="preserve"> properties of the base Ride class such as rideDetails() and getFare().</w:t>
       </w:r>
     </w:p>
     <w:p>
@@ -736,6 +692,7 @@
       <w:r>
         <w:rPr>
           <w:rFonts w:ascii="Times New Roman" w:hAnsi="Times New Roman" w:cs="Times New Roman"/>
+          <w:noProof/>
           <w:sz w:val="24"/>
           <w:szCs w:val="24"/>
         </w:rPr>
@@ -786,6 +743,7 @@
       <w:r>
         <w:rPr>
           <w:rFonts w:ascii="Times New Roman" w:hAnsi="Times New Roman" w:cs="Times New Roman"/>
+          <w:noProof/>
           <w:sz w:val="24"/>
           <w:szCs w:val="24"/>
         </w:rPr>
@@ -842,25 +800,7 @@
           <w:sz w:val="24"/>
           <w:szCs w:val="24"/>
         </w:rPr>
-        <w:t xml:space="preserve">The </w:t>
-      </w:r>
-      <w:proofErr w:type="spellStart"/>
-      <w:r>
-        <w:rPr>
-          <w:rFonts w:ascii="Times New Roman" w:hAnsi="Times New Roman" w:cs="Times New Roman"/>
-          <w:sz w:val="24"/>
-          <w:szCs w:val="24"/>
-        </w:rPr>
-        <w:t>allRides</w:t>
-      </w:r>
-      <w:proofErr w:type="spellEnd"/>
-      <w:r>
-        <w:rPr>
-          <w:rFonts w:ascii="Times New Roman" w:hAnsi="Times New Roman" w:cs="Times New Roman"/>
-          <w:sz w:val="24"/>
-          <w:szCs w:val="24"/>
-        </w:rPr>
-        <w:t xml:space="preserve"> vector class pointers </w:t>
+        <w:t xml:space="preserve">The allRides vector class pointers </w:t>
       </w:r>
       <w:r>
         <w:rPr>
@@ -878,23 +818,13 @@
         </w:rPr>
         <w:t xml:space="preserve"> polymorphism by storing different ride types in a single list of collection. Based on the ride type, the </w:t>
       </w:r>
-      <w:proofErr w:type="spellStart"/>
-      <w:r>
-        <w:rPr>
-          <w:rFonts w:ascii="Times New Roman" w:hAnsi="Times New Roman" w:cs="Times New Roman"/>
-          <w:sz w:val="24"/>
-          <w:szCs w:val="24"/>
-        </w:rPr>
-        <w:t>calculateFare</w:t>
-      </w:r>
-      <w:proofErr w:type="spellEnd"/>
-      <w:r>
-        <w:rPr>
-          <w:rFonts w:ascii="Times New Roman" w:hAnsi="Times New Roman" w:cs="Times New Roman"/>
-          <w:sz w:val="24"/>
-          <w:szCs w:val="24"/>
-        </w:rPr>
-        <w:t>(</w:t>
+      <w:r>
+        <w:rPr>
+          <w:rFonts w:ascii="Times New Roman" w:hAnsi="Times New Roman" w:cs="Times New Roman"/>
+          <w:sz w:val="24"/>
+          <w:szCs w:val="24"/>
+        </w:rPr>
+        <w:t>calculateFare(</w:t>
       </w:r>
       <w:r>
         <w:rPr>
@@ -926,6 +856,7 @@
       <w:r>
         <w:rPr>
           <w:rFonts w:ascii="Times New Roman" w:hAnsi="Times New Roman" w:cs="Times New Roman"/>
+          <w:noProof/>
           <w:sz w:val="24"/>
           <w:szCs w:val="24"/>
         </w:rPr>
@@ -979,6 +910,7 @@
       <w:r>
         <w:rPr>
           <w:rFonts w:ascii="Times New Roman" w:hAnsi="Times New Roman" w:cs="Times New Roman"/>
+          <w:noProof/>
           <w:sz w:val="24"/>
           <w:szCs w:val="24"/>
         </w:rPr>
@@ -1052,6 +984,7 @@
       <w:r>
         <w:rPr>
           <w:rFonts w:ascii="Times New Roman" w:hAnsi="Times New Roman" w:cs="Times New Roman"/>
+          <w:noProof/>
           <w:sz w:val="24"/>
           <w:szCs w:val="24"/>
         </w:rPr>
@@ -1130,6 +1063,7 @@
           <w:rFonts w:ascii="Times New Roman" w:hAnsi="Times New Roman" w:cs="Times New Roman"/>
           <w:b/>
           <w:bCs/>
+          <w:noProof/>
           <w:sz w:val="24"/>
           <w:szCs w:val="24"/>
         </w:rPr>
@@ -1184,6 +1118,7 @@
           <w:rFonts w:ascii="Times New Roman" w:hAnsi="Times New Roman" w:cs="Times New Roman"/>
           <w:b/>
           <w:bCs/>
+          <w:noProof/>
           <w:sz w:val="24"/>
           <w:szCs w:val="24"/>
         </w:rPr>
@@ -1240,6 +1175,7 @@
           <w:rFonts w:ascii="Times New Roman" w:hAnsi="Times New Roman" w:cs="Times New Roman"/>
           <w:b/>
           <w:bCs/>
+          <w:noProof/>
           <w:sz w:val="24"/>
           <w:szCs w:val="24"/>
         </w:rPr>
@@ -1295,6 +1231,7 @@
           <w:rFonts w:ascii="Times New Roman" w:hAnsi="Times New Roman" w:cs="Times New Roman"/>
           <w:b/>
           <w:bCs/>
+          <w:noProof/>
           <w:sz w:val="24"/>
           <w:szCs w:val="24"/>
         </w:rPr>
@@ -1351,6 +1288,7 @@
           <w:rFonts w:ascii="Times New Roman" w:hAnsi="Times New Roman" w:cs="Times New Roman"/>
           <w:b/>
           <w:bCs/>
+          <w:noProof/>
           <w:sz w:val="24"/>
           <w:szCs w:val="24"/>
         </w:rPr>
@@ -1470,6 +1408,7 @@
       <w:r>
         <w:rPr>
           <w:rFonts w:ascii="Times New Roman" w:hAnsi="Times New Roman" w:cs="Times New Roman"/>
+          <w:noProof/>
           <w:sz w:val="24"/>
           <w:szCs w:val="24"/>
         </w:rPr>
@@ -1548,6 +1487,7 @@
           <w:rFonts w:ascii="Times New Roman" w:hAnsi="Times New Roman" w:cs="Times New Roman"/>
           <w:b/>
           <w:bCs/>
+          <w:noProof/>
           <w:sz w:val="24"/>
           <w:szCs w:val="24"/>
         </w:rPr>
@@ -1612,6 +1552,7 @@
           <w:rFonts w:ascii="Times New Roman" w:hAnsi="Times New Roman" w:cs="Times New Roman"/>
           <w:b/>
           <w:bCs/>
+          <w:noProof/>
           <w:sz w:val="24"/>
           <w:szCs w:val="24"/>
         </w:rPr>
@@ -1775,6 +1716,7 @@
           <w:rFonts w:ascii="Times New Roman" w:hAnsi="Times New Roman" w:cs="Times New Roman"/>
           <w:b/>
           <w:bCs/>
+          <w:noProof/>
           <w:sz w:val="24"/>
           <w:szCs w:val="24"/>
         </w:rPr>
@@ -1831,6 +1773,7 @@
           <w:rFonts w:ascii="Times New Roman" w:hAnsi="Times New Roman" w:cs="Times New Roman"/>
           <w:b/>
           <w:bCs/>
+          <w:noProof/>
           <w:sz w:val="24"/>
           <w:szCs w:val="24"/>
         </w:rPr>
@@ -1957,6 +1900,7 @@
           <w:rFonts w:ascii="Times New Roman" w:hAnsi="Times New Roman" w:cs="Times New Roman"/>
           <w:b/>
           <w:bCs/>
+          <w:noProof/>
           <w:sz w:val="24"/>
           <w:szCs w:val="24"/>
         </w:rPr>
@@ -2011,6 +1955,7 @@
           <w:rFonts w:ascii="Times New Roman" w:hAnsi="Times New Roman" w:cs="Times New Roman"/>
           <w:b/>
           <w:bCs/>
+          <w:noProof/>
           <w:sz w:val="24"/>
           <w:szCs w:val="24"/>
         </w:rPr>
@@ -2063,8 +2008,659 @@
         </w:rPr>
       </w:pPr>
     </w:p>
+    <w:p>
+      <w:pPr>
+        <w:spacing w:after="0" w:line="480" w:lineRule="auto"/>
+        <w:rPr>
+          <w:rFonts w:ascii="Times New Roman" w:hAnsi="Times New Roman" w:cs="Times New Roman"/>
+          <w:b/>
+          <w:bCs/>
+          <w:sz w:val="24"/>
+          <w:szCs w:val="24"/>
+        </w:rPr>
+      </w:pPr>
+    </w:p>
+    <w:p>
+      <w:pPr>
+        <w:spacing w:after="0" w:line="480" w:lineRule="auto"/>
+        <w:rPr>
+          <w:rFonts w:ascii="Times New Roman" w:hAnsi="Times New Roman" w:cs="Times New Roman"/>
+          <w:b/>
+          <w:bCs/>
+          <w:sz w:val="24"/>
+          <w:szCs w:val="24"/>
+        </w:rPr>
+      </w:pPr>
+    </w:p>
+    <w:p>
+      <w:pPr>
+        <w:spacing w:after="0" w:line="480" w:lineRule="auto"/>
+        <w:rPr>
+          <w:rFonts w:ascii="Times New Roman" w:hAnsi="Times New Roman" w:cs="Times New Roman"/>
+          <w:b/>
+          <w:bCs/>
+          <w:sz w:val="24"/>
+          <w:szCs w:val="24"/>
+        </w:rPr>
+      </w:pPr>
+    </w:p>
+    <w:p>
+      <w:pPr>
+        <w:spacing w:after="0" w:line="480" w:lineRule="auto"/>
+        <w:rPr>
+          <w:rFonts w:ascii="Times New Roman" w:hAnsi="Times New Roman" w:cs="Times New Roman"/>
+          <w:b/>
+          <w:bCs/>
+          <w:sz w:val="24"/>
+          <w:szCs w:val="24"/>
+        </w:rPr>
+      </w:pPr>
+    </w:p>
+    <w:p>
+      <w:pPr>
+        <w:spacing w:after="0" w:line="480" w:lineRule="auto"/>
+        <w:rPr>
+          <w:rFonts w:ascii="Times New Roman" w:hAnsi="Times New Roman" w:cs="Times New Roman"/>
+          <w:b/>
+          <w:bCs/>
+          <w:sz w:val="24"/>
+          <w:szCs w:val="24"/>
+        </w:rPr>
+      </w:pPr>
+    </w:p>
+    <w:p>
+      <w:pPr>
+        <w:spacing w:after="0" w:line="480" w:lineRule="auto"/>
+        <w:rPr>
+          <w:rFonts w:ascii="Times New Roman" w:hAnsi="Times New Roman" w:cs="Times New Roman"/>
+          <w:b/>
+          <w:bCs/>
+          <w:sz w:val="24"/>
+          <w:szCs w:val="24"/>
+        </w:rPr>
+      </w:pPr>
+    </w:p>
+    <w:p>
+      <w:pPr>
+        <w:spacing w:after="0" w:line="480" w:lineRule="auto"/>
+        <w:rPr>
+          <w:rFonts w:ascii="Times New Roman" w:hAnsi="Times New Roman" w:cs="Times New Roman"/>
+          <w:b/>
+          <w:bCs/>
+          <w:sz w:val="24"/>
+          <w:szCs w:val="24"/>
+        </w:rPr>
+      </w:pPr>
+    </w:p>
+    <w:p>
+      <w:pPr>
+        <w:spacing w:after="0" w:line="480" w:lineRule="auto"/>
+        <w:rPr>
+          <w:rFonts w:ascii="Times New Roman" w:hAnsi="Times New Roman" w:cs="Times New Roman"/>
+          <w:b/>
+          <w:bCs/>
+          <w:sz w:val="24"/>
+          <w:szCs w:val="24"/>
+        </w:rPr>
+      </w:pPr>
+    </w:p>
+    <w:p>
+      <w:pPr>
+        <w:spacing w:after="0" w:line="480" w:lineRule="auto"/>
+        <w:rPr>
+          <w:rFonts w:ascii="Times New Roman" w:hAnsi="Times New Roman" w:cs="Times New Roman"/>
+          <w:b/>
+          <w:bCs/>
+          <w:sz w:val="24"/>
+          <w:szCs w:val="24"/>
+        </w:rPr>
+      </w:pPr>
+    </w:p>
+    <w:p>
+      <w:pPr>
+        <w:spacing w:after="0" w:line="480" w:lineRule="auto"/>
+        <w:rPr>
+          <w:rFonts w:ascii="Times New Roman" w:hAnsi="Times New Roman" w:cs="Times New Roman"/>
+          <w:b/>
+          <w:bCs/>
+          <w:sz w:val="24"/>
+          <w:szCs w:val="24"/>
+        </w:rPr>
+      </w:pPr>
+    </w:p>
+    <w:p>
+      <w:pPr>
+        <w:spacing w:after="0" w:line="480" w:lineRule="auto"/>
+        <w:rPr>
+          <w:rFonts w:ascii="Times New Roman" w:hAnsi="Times New Roman" w:cs="Times New Roman"/>
+          <w:b/>
+          <w:bCs/>
+          <w:sz w:val="24"/>
+          <w:szCs w:val="24"/>
+        </w:rPr>
+      </w:pPr>
+    </w:p>
+    <w:p>
+      <w:pPr>
+        <w:spacing w:after="0" w:line="480" w:lineRule="auto"/>
+        <w:rPr>
+          <w:rFonts w:ascii="Times New Roman" w:hAnsi="Times New Roman" w:cs="Times New Roman"/>
+          <w:b/>
+          <w:bCs/>
+          <w:sz w:val="24"/>
+          <w:szCs w:val="24"/>
+        </w:rPr>
+      </w:pPr>
+    </w:p>
+    <w:p>
+      <w:pPr>
+        <w:spacing w:after="0" w:line="480" w:lineRule="auto"/>
+        <w:rPr>
+          <w:rFonts w:ascii="Times New Roman" w:hAnsi="Times New Roman" w:cs="Times New Roman"/>
+          <w:b/>
+          <w:bCs/>
+          <w:sz w:val="24"/>
+          <w:szCs w:val="24"/>
+        </w:rPr>
+      </w:pPr>
+    </w:p>
+    <w:p>
+      <w:pPr>
+        <w:spacing w:after="0" w:line="480" w:lineRule="auto"/>
+        <w:rPr>
+          <w:rFonts w:ascii="Times New Roman" w:hAnsi="Times New Roman" w:cs="Times New Roman"/>
+          <w:b/>
+          <w:bCs/>
+          <w:sz w:val="24"/>
+          <w:szCs w:val="24"/>
+        </w:rPr>
+      </w:pPr>
+      <w:r>
+        <w:rPr>
+          <w:rFonts w:ascii="Times New Roman" w:hAnsi="Times New Roman" w:cs="Times New Roman"/>
+          <w:b/>
+          <w:bCs/>
+          <w:sz w:val="24"/>
+          <w:szCs w:val="24"/>
+        </w:rPr>
+        <w:lastRenderedPageBreak/>
+        <w:t>S</w:t>
+      </w:r>
+      <w:r>
+        <w:rPr>
+          <w:rFonts w:ascii="Times New Roman" w:hAnsi="Times New Roman" w:cs="Times New Roman"/>
+          <w:b/>
+          <w:bCs/>
+          <w:sz w:val="24"/>
+          <w:szCs w:val="24"/>
+        </w:rPr>
+        <w:t>m</w:t>
+      </w:r>
+      <w:r>
+        <w:rPr>
+          <w:rFonts w:ascii="Times New Roman" w:hAnsi="Times New Roman" w:cs="Times New Roman"/>
+          <w:b/>
+          <w:bCs/>
+          <w:sz w:val="24"/>
+          <w:szCs w:val="24"/>
+        </w:rPr>
+        <w:t>all</w:t>
+      </w:r>
+      <w:r>
+        <w:rPr>
+          <w:rFonts w:ascii="Times New Roman" w:hAnsi="Times New Roman" w:cs="Times New Roman"/>
+          <w:b/>
+          <w:bCs/>
+          <w:sz w:val="24"/>
+          <w:szCs w:val="24"/>
+        </w:rPr>
+        <w:t>t</w:t>
+      </w:r>
+      <w:r>
+        <w:rPr>
+          <w:rFonts w:ascii="Times New Roman" w:hAnsi="Times New Roman" w:cs="Times New Roman"/>
+          <w:b/>
+          <w:bCs/>
+          <w:sz w:val="24"/>
+          <w:szCs w:val="24"/>
+        </w:rPr>
+        <w:t>alk</w:t>
+      </w:r>
+      <w:r>
+        <w:rPr>
+          <w:rFonts w:ascii="Times New Roman" w:hAnsi="Times New Roman" w:cs="Times New Roman"/>
+          <w:b/>
+          <w:bCs/>
+          <w:sz w:val="24"/>
+          <w:szCs w:val="24"/>
+        </w:rPr>
+        <w:t xml:space="preserve"> Ride Sharing Program</w:t>
+      </w:r>
+    </w:p>
+    <w:p>
+      <w:pPr>
+        <w:spacing w:after="0" w:line="480" w:lineRule="auto"/>
+        <w:rPr>
+          <w:rFonts w:ascii="Times New Roman" w:hAnsi="Times New Roman" w:cs="Times New Roman"/>
+          <w:sz w:val="24"/>
+          <w:szCs w:val="24"/>
+        </w:rPr>
+      </w:pPr>
+      <w:r>
+        <w:rPr>
+          <w:rFonts w:ascii="Times New Roman" w:hAnsi="Times New Roman" w:cs="Times New Roman"/>
+          <w:b/>
+          <w:bCs/>
+          <w:sz w:val="24"/>
+          <w:szCs w:val="24"/>
+        </w:rPr>
+        <w:tab/>
+      </w:r>
+      <w:r>
+        <w:rPr>
+          <w:rFonts w:ascii="Times New Roman" w:hAnsi="Times New Roman" w:cs="Times New Roman"/>
+          <w:sz w:val="24"/>
+          <w:szCs w:val="24"/>
+        </w:rPr>
+        <w:t>The program was compiled and run using Pharo Launcher.</w:t>
+      </w:r>
+    </w:p>
+    <w:p>
+      <w:pPr>
+        <w:spacing w:after="0" w:line="480" w:lineRule="auto"/>
+        <w:rPr>
+          <w:rFonts w:ascii="Times New Roman" w:hAnsi="Times New Roman" w:cs="Times New Roman"/>
+          <w:b/>
+          <w:bCs/>
+          <w:sz w:val="24"/>
+          <w:szCs w:val="24"/>
+        </w:rPr>
+      </w:pPr>
+      <w:r>
+        <w:rPr>
+          <w:rFonts w:ascii="Times New Roman" w:hAnsi="Times New Roman" w:cs="Times New Roman"/>
+          <w:b/>
+          <w:bCs/>
+          <w:sz w:val="24"/>
+          <w:szCs w:val="24"/>
+        </w:rPr>
+        <w:t>Base Ride Class</w:t>
+      </w:r>
+    </w:p>
+    <w:p>
+      <w:pPr>
+        <w:spacing w:after="0" w:line="480" w:lineRule="auto"/>
+        <w:rPr>
+          <w:rFonts w:ascii="Times New Roman" w:hAnsi="Times New Roman" w:cs="Times New Roman"/>
+          <w:sz w:val="24"/>
+          <w:szCs w:val="24"/>
+        </w:rPr>
+      </w:pPr>
+      <w:r>
+        <w:rPr>
+          <w:rFonts w:ascii="Times New Roman" w:hAnsi="Times New Roman" w:cs="Times New Roman"/>
+          <w:sz w:val="24"/>
+          <w:szCs w:val="24"/>
+        </w:rPr>
+        <w:drawing>
+          <wp:inline distT="0" distB="0" distL="0" distR="0" wp14:anchorId="37740456" wp14:editId="017E0E16">
+            <wp:extent cx="6542465" cy="1272845"/>
+            <wp:effectExtent l="0" t="0" r="0" b="3810"/>
+            <wp:docPr id="645134323" name="Picture 1" descr="A screenshot of a computer&#10;&#10;AI-generated content may be incorrect."/>
+            <wp:cNvGraphicFramePr>
+              <a:graphicFrameLocks xmlns:a="http://schemas.openxmlformats.org/drawingml/2006/main" noChangeAspect="1"/>
+            </wp:cNvGraphicFramePr>
+            <a:graphic xmlns:a="http://schemas.openxmlformats.org/drawingml/2006/main">
+              <a:graphicData uri="http://schemas.openxmlformats.org/drawingml/2006/picture">
+                <pic:pic xmlns:pic="http://schemas.openxmlformats.org/drawingml/2006/picture">
+                  <pic:nvPicPr>
+                    <pic:cNvPr id="645134323" name="Picture 1" descr="A screenshot of a computer&#10;&#10;AI-generated content may be incorrect."/>
+                    <pic:cNvPicPr/>
+                  </pic:nvPicPr>
+                  <pic:blipFill>
+                    <a:blip r:embed="rId27"/>
+                    <a:stretch>
+                      <a:fillRect/>
+                    </a:stretch>
+                  </pic:blipFill>
+                  <pic:spPr>
+                    <a:xfrm>
+                      <a:off x="0" y="0"/>
+                      <a:ext cx="6560130" cy="1276282"/>
+                    </a:xfrm>
+                    <a:prstGeom prst="rect">
+                      <a:avLst/>
+                    </a:prstGeom>
+                  </pic:spPr>
+                </pic:pic>
+              </a:graphicData>
+            </a:graphic>
+          </wp:inline>
+        </w:drawing>
+      </w:r>
+    </w:p>
+    <w:p>
+      <w:pPr>
+        <w:spacing w:after="0" w:line="480" w:lineRule="auto"/>
+        <w:ind w:firstLine="720"/>
+        <w:rPr>
+          <w:rFonts w:ascii="Times New Roman" w:hAnsi="Times New Roman" w:cs="Times New Roman"/>
+          <w:sz w:val="24"/>
+          <w:szCs w:val="24"/>
+        </w:rPr>
+      </w:pPr>
+      <w:r>
+        <w:rPr>
+          <w:rFonts w:ascii="Times New Roman" w:hAnsi="Times New Roman" w:cs="Times New Roman"/>
+          <w:sz w:val="24"/>
+          <w:szCs w:val="24"/>
+        </w:rPr>
+        <w:t xml:space="preserve">The Premium and Standard Ride Classes inherited the Ride </w:t>
+      </w:r>
+      <w:r>
+        <w:rPr>
+          <w:rFonts w:ascii="Times New Roman" w:hAnsi="Times New Roman" w:cs="Times New Roman"/>
+          <w:sz w:val="24"/>
+          <w:szCs w:val="24"/>
+        </w:rPr>
+        <w:t>Class,</w:t>
+      </w:r>
+      <w:r>
+        <w:rPr>
+          <w:rFonts w:ascii="Times New Roman" w:hAnsi="Times New Roman" w:cs="Times New Roman"/>
+          <w:sz w:val="24"/>
+          <w:szCs w:val="24"/>
+        </w:rPr>
+        <w:t xml:space="preserve"> and these classes override the base calculateFare method.</w:t>
+      </w:r>
+      <w:r>
+        <w:rPr>
+          <w:noProof/>
+        </w:rPr>
+        <w:t xml:space="preserve"> </w:t>
+      </w:r>
+      <w:r>
+        <w:rPr>
+          <w:rFonts w:ascii="Times New Roman" w:hAnsi="Times New Roman" w:cs="Times New Roman"/>
+          <w:sz w:val="24"/>
+          <w:szCs w:val="24"/>
+        </w:rPr>
+        <w:drawing>
+          <wp:inline distT="0" distB="0" distL="0" distR="0" wp14:anchorId="1DF3C890" wp14:editId="6554210D">
+            <wp:extent cx="5943600" cy="2536825"/>
+            <wp:effectExtent l="0" t="0" r="0" b="0"/>
+            <wp:docPr id="1692446627" name="Picture 1" descr="A screenshot of a computer&#10;&#10;AI-generated content may be incorrect."/>
+            <wp:cNvGraphicFramePr>
+              <a:graphicFrameLocks xmlns:a="http://schemas.openxmlformats.org/drawingml/2006/main" noChangeAspect="1"/>
+            </wp:cNvGraphicFramePr>
+            <a:graphic xmlns:a="http://schemas.openxmlformats.org/drawingml/2006/main">
+              <a:graphicData uri="http://schemas.openxmlformats.org/drawingml/2006/picture">
+                <pic:pic xmlns:pic="http://schemas.openxmlformats.org/drawingml/2006/picture">
+                  <pic:nvPicPr>
+                    <pic:cNvPr id="1692446627" name="Picture 1" descr="A screenshot of a computer&#10;&#10;AI-generated content may be incorrect."/>
+                    <pic:cNvPicPr/>
+                  </pic:nvPicPr>
+                  <pic:blipFill>
+                    <a:blip r:embed="rId28"/>
+                    <a:stretch>
+                      <a:fillRect/>
+                    </a:stretch>
+                  </pic:blipFill>
+                  <pic:spPr>
+                    <a:xfrm>
+                      <a:off x="0" y="0"/>
+                      <a:ext cx="5943600" cy="2536825"/>
+                    </a:xfrm>
+                    <a:prstGeom prst="rect">
+                      <a:avLst/>
+                    </a:prstGeom>
+                  </pic:spPr>
+                </pic:pic>
+              </a:graphicData>
+            </a:graphic>
+          </wp:inline>
+        </w:drawing>
+      </w:r>
+    </w:p>
+    <w:p>
+      <w:pPr>
+        <w:spacing w:after="0" w:line="480" w:lineRule="auto"/>
+        <w:ind w:firstLine="720"/>
+        <w:rPr>
+          <w:rFonts w:ascii="Times New Roman" w:hAnsi="Times New Roman" w:cs="Times New Roman"/>
+          <w:sz w:val="24"/>
+          <w:szCs w:val="24"/>
+        </w:rPr>
+      </w:pPr>
+      <w:r>
+        <w:rPr>
+          <w:rFonts w:ascii="Times New Roman" w:hAnsi="Times New Roman" w:cs="Times New Roman"/>
+          <w:sz w:val="24"/>
+          <w:szCs w:val="24"/>
+        </w:rPr>
+        <w:t xml:space="preserve">The Drive and Rider Class have private instance variables with access methods which </w:t>
+      </w:r>
+      <w:r>
+        <w:rPr>
+          <w:rFonts w:ascii="Times New Roman" w:hAnsi="Times New Roman" w:cs="Times New Roman"/>
+          <w:sz w:val="24"/>
+          <w:szCs w:val="24"/>
+        </w:rPr>
+        <w:t>demonstrate</w:t>
+      </w:r>
+      <w:r>
+        <w:rPr>
+          <w:rFonts w:ascii="Times New Roman" w:hAnsi="Times New Roman" w:cs="Times New Roman"/>
+          <w:sz w:val="24"/>
+          <w:szCs w:val="24"/>
+        </w:rPr>
+        <w:t xml:space="preserve"> </w:t>
+      </w:r>
+      <w:r>
+        <w:rPr>
+          <w:rFonts w:ascii="Times New Roman" w:hAnsi="Times New Roman" w:cs="Times New Roman"/>
+          <w:sz w:val="24"/>
+          <w:szCs w:val="24"/>
+        </w:rPr>
+        <w:t>encapsulation</w:t>
+      </w:r>
+      <w:r>
+        <w:rPr>
+          <w:rFonts w:ascii="Times New Roman" w:hAnsi="Times New Roman" w:cs="Times New Roman"/>
+          <w:sz w:val="24"/>
+          <w:szCs w:val="24"/>
+        </w:rPr>
+        <w:t>.</w:t>
+      </w:r>
+    </w:p>
+    <w:p>
+      <w:pPr>
+        <w:spacing w:after="0" w:line="480" w:lineRule="auto"/>
+        <w:ind w:firstLine="720"/>
+        <w:rPr>
+          <w:rFonts w:ascii="Times New Roman" w:hAnsi="Times New Roman" w:cs="Times New Roman"/>
+          <w:sz w:val="24"/>
+          <w:szCs w:val="24"/>
+        </w:rPr>
+      </w:pPr>
+      <w:r>
+        <w:rPr>
+          <w:rFonts w:ascii="Times New Roman" w:hAnsi="Times New Roman" w:cs="Times New Roman"/>
+          <w:sz w:val="24"/>
+          <w:szCs w:val="24"/>
+        </w:rPr>
+        <w:drawing>
+          <wp:inline distT="0" distB="0" distL="0" distR="0" wp14:anchorId="04A53FFB" wp14:editId="253292EF">
+            <wp:extent cx="5943600" cy="1025525"/>
+            <wp:effectExtent l="0" t="0" r="0" b="3175"/>
+            <wp:docPr id="1894631180" name="Picture 1" descr="A screenshot of a computer&#10;&#10;AI-generated content may be incorrect."/>
+            <wp:cNvGraphicFramePr>
+              <a:graphicFrameLocks xmlns:a="http://schemas.openxmlformats.org/drawingml/2006/main" noChangeAspect="1"/>
+            </wp:cNvGraphicFramePr>
+            <a:graphic xmlns:a="http://schemas.openxmlformats.org/drawingml/2006/main">
+              <a:graphicData uri="http://schemas.openxmlformats.org/drawingml/2006/picture">
+                <pic:pic xmlns:pic="http://schemas.openxmlformats.org/drawingml/2006/picture">
+                  <pic:nvPicPr>
+                    <pic:cNvPr id="1894631180" name="Picture 1" descr="A screenshot of a computer&#10;&#10;AI-generated content may be incorrect."/>
+                    <pic:cNvPicPr/>
+                  </pic:nvPicPr>
+                  <pic:blipFill>
+                    <a:blip r:embed="rId29"/>
+                    <a:stretch>
+                      <a:fillRect/>
+                    </a:stretch>
+                  </pic:blipFill>
+                  <pic:spPr>
+                    <a:xfrm>
+                      <a:off x="0" y="0"/>
+                      <a:ext cx="5943600" cy="1025525"/>
+                    </a:xfrm>
+                    <a:prstGeom prst="rect">
+                      <a:avLst/>
+                    </a:prstGeom>
+                  </pic:spPr>
+                </pic:pic>
+              </a:graphicData>
+            </a:graphic>
+          </wp:inline>
+        </w:drawing>
+      </w:r>
+    </w:p>
+    <w:p>
+      <w:pPr>
+        <w:spacing w:after="0" w:line="480" w:lineRule="auto"/>
+        <w:ind w:firstLine="720"/>
+        <w:rPr>
+          <w:rFonts w:ascii="Times New Roman" w:hAnsi="Times New Roman" w:cs="Times New Roman"/>
+          <w:sz w:val="24"/>
+          <w:szCs w:val="24"/>
+        </w:rPr>
+      </w:pPr>
+    </w:p>
+    <w:p>
+      <w:pPr>
+        <w:spacing w:after="0" w:line="480" w:lineRule="auto"/>
+        <w:rPr>
+          <w:rFonts w:ascii="Times New Roman" w:hAnsi="Times New Roman" w:cs="Times New Roman"/>
+          <w:sz w:val="24"/>
+          <w:szCs w:val="24"/>
+        </w:rPr>
+      </w:pPr>
+      <w:r>
+        <w:rPr>
+          <w:rFonts w:ascii="Times New Roman" w:hAnsi="Times New Roman" w:cs="Times New Roman"/>
+          <w:sz w:val="24"/>
+          <w:szCs w:val="24"/>
+        </w:rPr>
+        <w:lastRenderedPageBreak/>
+        <w:tab/>
+        <w:t>The different fare calculations for different ride types demonstrate polymorphism.</w:t>
+      </w:r>
+    </w:p>
+    <w:p>
+      <w:pPr>
+        <w:spacing w:after="0" w:line="480" w:lineRule="auto"/>
+        <w:rPr>
+          <w:rFonts w:ascii="Times New Roman" w:hAnsi="Times New Roman" w:cs="Times New Roman"/>
+          <w:sz w:val="24"/>
+          <w:szCs w:val="24"/>
+        </w:rPr>
+      </w:pPr>
+      <w:r>
+        <w:rPr>
+          <w:rFonts w:ascii="Times New Roman" w:hAnsi="Times New Roman" w:cs="Times New Roman"/>
+          <w:b/>
+          <w:bCs/>
+          <w:sz w:val="24"/>
+          <w:szCs w:val="24"/>
+        </w:rPr>
+        <w:t>Example</w:t>
+      </w:r>
+      <w:r>
+        <w:rPr>
+          <w:rFonts w:ascii="Times New Roman" w:hAnsi="Times New Roman" w:cs="Times New Roman"/>
+          <w:b/>
+          <w:bCs/>
+          <w:sz w:val="24"/>
+          <w:szCs w:val="24"/>
+        </w:rPr>
+        <w:t xml:space="preserve"> Test Program with</w:t>
+      </w:r>
+      <w:r>
+        <w:rPr>
+          <w:rFonts w:ascii="Times New Roman" w:hAnsi="Times New Roman" w:cs="Times New Roman"/>
+          <w:b/>
+          <w:bCs/>
+          <w:sz w:val="24"/>
+          <w:szCs w:val="24"/>
+        </w:rPr>
+        <w:t xml:space="preserve"> Output</w:t>
+      </w:r>
+      <w:r>
+        <w:rPr>
+          <w:rFonts w:ascii="Times New Roman" w:hAnsi="Times New Roman" w:cs="Times New Roman"/>
+          <w:sz w:val="24"/>
+          <w:szCs w:val="24"/>
+        </w:rPr>
+        <w:br/>
+      </w:r>
+      <w:r>
+        <w:rPr>
+          <w:rFonts w:ascii="Times New Roman" w:hAnsi="Times New Roman" w:cs="Times New Roman"/>
+          <w:sz w:val="24"/>
+          <w:szCs w:val="24"/>
+        </w:rPr>
+        <w:drawing>
+          <wp:inline distT="0" distB="0" distL="0" distR="0" wp14:anchorId="0C23BF17" wp14:editId="55B80627">
+            <wp:extent cx="6368970" cy="3021178"/>
+            <wp:effectExtent l="0" t="0" r="0" b="8255"/>
+            <wp:docPr id="1735706848" name="Picture 1" descr="A screenshot of a computer&#10;&#10;AI-generated content may be incorrect."/>
+            <wp:cNvGraphicFramePr>
+              <a:graphicFrameLocks xmlns:a="http://schemas.openxmlformats.org/drawingml/2006/main" noChangeAspect="1"/>
+            </wp:cNvGraphicFramePr>
+            <a:graphic xmlns:a="http://schemas.openxmlformats.org/drawingml/2006/main">
+              <a:graphicData uri="http://schemas.openxmlformats.org/drawingml/2006/picture">
+                <pic:pic xmlns:pic="http://schemas.openxmlformats.org/drawingml/2006/picture">
+                  <pic:nvPicPr>
+                    <pic:cNvPr id="1735706848" name="Picture 1" descr="A screenshot of a computer&#10;&#10;AI-generated content may be incorrect."/>
+                    <pic:cNvPicPr/>
+                  </pic:nvPicPr>
+                  <pic:blipFill>
+                    <a:blip r:embed="rId30"/>
+                    <a:stretch>
+                      <a:fillRect/>
+                    </a:stretch>
+                  </pic:blipFill>
+                  <pic:spPr>
+                    <a:xfrm>
+                      <a:off x="0" y="0"/>
+                      <a:ext cx="6374100" cy="3023611"/>
+                    </a:xfrm>
+                    <a:prstGeom prst="rect">
+                      <a:avLst/>
+                    </a:prstGeom>
+                  </pic:spPr>
+                </pic:pic>
+              </a:graphicData>
+            </a:graphic>
+          </wp:inline>
+        </w:drawing>
+      </w:r>
+    </w:p>
+    <w:p>
+      <w:pPr>
+        <w:spacing w:after="0" w:line="480" w:lineRule="auto"/>
+        <w:rPr>
+          <w:rFonts w:ascii="Times New Roman" w:hAnsi="Times New Roman" w:cs="Times New Roman"/>
+          <w:b/>
+          <w:bCs/>
+          <w:sz w:val="24"/>
+          <w:szCs w:val="24"/>
+        </w:rPr>
+      </w:pPr>
+    </w:p>
     <w:sectPr>
-      <w:headerReference w:type="default" r:id="rId27"/>
+      <w:headerReference w:type="default" r:id="rId31"/>
       <w:pgSz w:w="12240" w:h="15840"/>
       <w:pgMar w:top="1440" w:right="1440" w:bottom="1440" w:left="1440" w:header="720" w:footer="720" w:gutter="0"/>
       <w:cols w:space="720"/>
@@ -2766,7 +3362,7 @@
   <w:style w:type="paragraph" w:default="1" w:styleId="Normal">
     <w:name w:val="Normal"/>
     <w:qFormat/>
-    <w:rsid w:val="009E513F"/>
+    <w:rsid w:val="001026EE"/>
   </w:style>
   <w:style w:type="paragraph" w:styleId="Heading1">
     <w:name w:val="heading 1"/>

</xml_diff>